<commit_message>
termine dei commenti e nuovo test dei controllori
- sagittal success rate = 100%;
- double derivative success rate = 98%;
- linear success rate = 92%;
- non-linear success rate = 99.33%;

tutti eseguiti con il posture regulation.
</commit_message>
<xml_diff>
--- a/documentation/presentazione.docx
+++ b/documentation/presentazione.docx
@@ -46,7 +46,7 @@
     </w:p>
     <w:p>
       <w:pPr>
-        <w:pStyle w:val="ListParagraph"/>
+        <w:pStyle w:val="Paragrafoelenco"/>
         <w:numPr>
           <w:ilvl w:val="0"/>
           <w:numId w:val="4"/>
@@ -72,7 +72,7 @@
     </w:p>
     <w:p>
       <w:pPr>
-        <w:pStyle w:val="ListParagraph"/>
+        <w:pStyle w:val="Paragrafoelenco"/>
         <w:numPr>
           <w:ilvl w:val="0"/>
           <w:numId w:val="4"/>
@@ -113,12 +113,26 @@
         <w:rPr>
           <w:lang w:val="en-GB"/>
         </w:rPr>
-        <w:t>. General constraints (dimensions of the world, initial conditions, blabla)</w:t>
-      </w:r>
-    </w:p>
-    <w:p>
-      <w:pPr>
-        <w:pStyle w:val="ListParagraph"/>
+        <w:t xml:space="preserve">. General constraints (dimensions of the world, initial conditions, </w:t>
+      </w:r>
+      <w:proofErr w:type="spellStart"/>
+      <w:r>
+        <w:rPr>
+          <w:lang w:val="en-GB"/>
+        </w:rPr>
+        <w:t>blabla</w:t>
+      </w:r>
+      <w:proofErr w:type="spellEnd"/>
+      <w:r>
+        <w:rPr>
+          <w:lang w:val="en-GB"/>
+        </w:rPr>
+        <w:t>)</w:t>
+      </w:r>
+    </w:p>
+    <w:p>
+      <w:pPr>
+        <w:pStyle w:val="Paragrafoelenco"/>
         <w:numPr>
           <w:ilvl w:val="0"/>
           <w:numId w:val="4"/>
@@ -145,12 +159,20 @@
         <w:rPr>
           <w:lang w:val="en-GB"/>
         </w:rPr>
-        <w:t>, maybe 1 slide</w:t>
-      </w:r>
-    </w:p>
-    <w:p>
-      <w:pPr>
-        <w:pStyle w:val="ListParagraph"/>
+        <w:t xml:space="preserve">, maybe 1 </w:t>
+      </w:r>
+      <w:proofErr w:type="gramStart"/>
+      <w:r>
+        <w:rPr>
+          <w:lang w:val="en-GB"/>
+        </w:rPr>
+        <w:t>slide</w:t>
+      </w:r>
+      <w:proofErr w:type="gramEnd"/>
+    </w:p>
+    <w:p>
+      <w:pPr>
+        <w:pStyle w:val="Paragrafoelenco"/>
         <w:numPr>
           <w:ilvl w:val="0"/>
           <w:numId w:val="4"/>
@@ -171,12 +193,32 @@
         <w:rPr>
           <w:lang w:val="en-GB"/>
         </w:rPr>
-        <w:t>: show validity of both posture and cartesian regulation. Which is more valid for our purposes? Which proved to be the best in practise</w:t>
-      </w:r>
-    </w:p>
-    <w:p>
-      <w:pPr>
-        <w:pStyle w:val="ListParagraph"/>
+        <w:t xml:space="preserve">: show validity of both posture and cartesian regulation. Which is more valid for our purposes? Which proved to be the best in </w:t>
+      </w:r>
+      <w:proofErr w:type="gramStart"/>
+      <w:r>
+        <w:rPr>
+          <w:lang w:val="en-GB"/>
+        </w:rPr>
+        <w:t>practi</w:t>
+      </w:r>
+      <w:r>
+        <w:rPr>
+          <w:lang w:val="en-GB"/>
+        </w:rPr>
+        <w:t>c</w:t>
+      </w:r>
+      <w:r>
+        <w:rPr>
+          <w:lang w:val="en-GB"/>
+        </w:rPr>
+        <w:t>e</w:t>
+      </w:r>
+      <w:proofErr w:type="gramEnd"/>
+    </w:p>
+    <w:p>
+      <w:pPr>
+        <w:pStyle w:val="Paragrafoelenco"/>
         <w:numPr>
           <w:ilvl w:val="0"/>
           <w:numId w:val="4"/>
@@ -202,7 +244,7 @@
     </w:p>
     <w:p>
       <w:pPr>
-        <w:pStyle w:val="ListParagraph"/>
+        <w:pStyle w:val="Paragrafoelenco"/>
         <w:numPr>
           <w:ilvl w:val="0"/>
           <w:numId w:val="4"/>
@@ -228,7 +270,7 @@
     </w:p>
     <w:p>
       <w:pPr>
-        <w:pStyle w:val="ListParagraph"/>
+        <w:pStyle w:val="Paragrafoelenco"/>
         <w:numPr>
           <w:ilvl w:val="0"/>
           <w:numId w:val="4"/>
@@ -254,7 +296,7 @@
     </w:p>
     <w:p>
       <w:pPr>
-        <w:pStyle w:val="ListParagraph"/>
+        <w:pStyle w:val="Paragrafoelenco"/>
         <w:numPr>
           <w:ilvl w:val="1"/>
           <w:numId w:val="4"/>
@@ -273,7 +315,7 @@
     </w:p>
     <w:p>
       <w:pPr>
-        <w:pStyle w:val="ListParagraph"/>
+        <w:pStyle w:val="Paragrafoelenco"/>
         <w:numPr>
           <w:ilvl w:val="0"/>
           <w:numId w:val="4"/>
@@ -294,12 +336,20 @@
         <w:rPr>
           <w:lang w:val="en-GB"/>
         </w:rPr>
-        <w:t xml:space="preserve"> show a table to present a recap</w:t>
-      </w:r>
-    </w:p>
-    <w:p>
-      <w:pPr>
-        <w:pStyle w:val="ListParagraph"/>
+        <w:t xml:space="preserve"> show a table to present a </w:t>
+      </w:r>
+      <w:proofErr w:type="gramStart"/>
+      <w:r>
+        <w:rPr>
+          <w:lang w:val="en-GB"/>
+        </w:rPr>
+        <w:t>recap</w:t>
+      </w:r>
+      <w:proofErr w:type="gramEnd"/>
+    </w:p>
+    <w:p>
+      <w:pPr>
+        <w:pStyle w:val="Paragrafoelenco"/>
         <w:numPr>
           <w:ilvl w:val="0"/>
           <w:numId w:val="4"/>
@@ -334,12 +384,20 @@
         <w:rPr>
           <w:lang w:val="en-GB"/>
         </w:rPr>
-        <w:t xml:space="preserve"> present our judgement process and show live animations of the best approaches</w:t>
-      </w:r>
-    </w:p>
-    <w:p>
-      <w:pPr>
-        <w:pStyle w:val="ListParagraph"/>
+        <w:t xml:space="preserve"> present our judgement process and show live animations of the best </w:t>
+      </w:r>
+      <w:proofErr w:type="gramStart"/>
+      <w:r>
+        <w:rPr>
+          <w:lang w:val="en-GB"/>
+        </w:rPr>
+        <w:t>approaches</w:t>
+      </w:r>
+      <w:proofErr w:type="gramEnd"/>
+    </w:p>
+    <w:p>
+      <w:pPr>
+        <w:pStyle w:val="Paragrafoelenco"/>
         <w:numPr>
           <w:ilvl w:val="0"/>
           <w:numId w:val="4"/>
@@ -355,12 +413,21 @@
           <w:highlight w:val="yellow"/>
           <w:lang w:val="en-GB"/>
         </w:rPr>
-        <w:t>Discuss limit and fault cases 2 slides</w:t>
-      </w:r>
-    </w:p>
-    <w:p>
-      <w:pPr>
-        <w:pStyle w:val="ListParagraph"/>
+        <w:t xml:space="preserve">Discuss limit and fault cases 2 </w:t>
+      </w:r>
+      <w:proofErr w:type="gramStart"/>
+      <w:r>
+        <w:rPr>
+          <w:highlight w:val="yellow"/>
+          <w:lang w:val="en-GB"/>
+        </w:rPr>
+        <w:t>slides</w:t>
+      </w:r>
+      <w:proofErr w:type="gramEnd"/>
+    </w:p>
+    <w:p>
+      <w:pPr>
+        <w:pStyle w:val="Paragrafoelenco"/>
         <w:numPr>
           <w:ilvl w:val="0"/>
           <w:numId w:val="4"/>
@@ -376,29 +443,39 @@
           <w:highlight w:val="green"/>
           <w:lang w:val="en-GB"/>
         </w:rPr>
-        <w:t>Additional graph, videos and tests are a plus</w:t>
-      </w:r>
-    </w:p>
-    <w:p>
-      <w:pPr>
-        <w:spacing w:after="40"/>
-        <w:rPr>
-          <w:lang w:val="en-GB"/>
-        </w:rPr>
-      </w:pPr>
-    </w:p>
-    <w:p>
-      <w:pPr>
-        <w:spacing w:after="40"/>
-        <w:rPr>
-          <w:lang w:val="en-GB"/>
-        </w:rPr>
-      </w:pPr>
-    </w:p>
-    <w:p>
-      <w:pPr>
-        <w:spacing w:after="40"/>
-        <w:rPr>
+        <w:t xml:space="preserve">Additional graph, videos and tests are a </w:t>
+      </w:r>
+      <w:proofErr w:type="gramStart"/>
+      <w:r>
+        <w:rPr>
+          <w:highlight w:val="green"/>
+          <w:lang w:val="en-GB"/>
+        </w:rPr>
+        <w:t>plus</w:t>
+      </w:r>
+      <w:proofErr w:type="gramEnd"/>
+    </w:p>
+    <w:p>
+      <w:pPr>
+        <w:spacing w:after="40"/>
+        <w:rPr>
+          <w:lang w:val="en-GB"/>
+        </w:rPr>
+      </w:pPr>
+    </w:p>
+    <w:p>
+      <w:pPr>
+        <w:spacing w:after="40"/>
+        <w:rPr>
+          <w:lang w:val="en-GB"/>
+        </w:rPr>
+      </w:pPr>
+    </w:p>
+    <w:p>
+      <w:pPr>
+        <w:spacing w:after="40"/>
+        <w:rPr>
+          <w:u w:val="single"/>
           <w:lang w:val="en-GB"/>
         </w:rPr>
       </w:pPr>
@@ -453,15 +530,52 @@
           <w:rFonts w:asciiTheme="majorHAnsi" w:hAnsiTheme="majorHAnsi" w:cstheme="majorHAnsi"/>
           <w:lang w:val="en-GB"/>
         </w:rPr>
-        <w:t>The error test block computes for each agent the norm of the distance between the desired trajectory and the agent (eg the error). As soon as the tracking trajectory controller take</w:t>
-      </w:r>
-      <w:r>
-        <w:rPr>
-          <w:rFonts w:asciiTheme="majorHAnsi" w:hAnsiTheme="majorHAnsi" w:cstheme="majorHAnsi"/>
-          <w:lang w:val="en-GB"/>
-        </w:rPr>
-        <w:t>s over the error is used to detect if we are close enough to the desired trajectory. In that case the error test is passed. In particular the test is passed if the error norm is less than 1 for more than 1.5 seconds</w:t>
-      </w:r>
+        <w:t>The error test block computes for each agent the norm of the distance between the desired trajectory and the agent (</w:t>
+      </w:r>
+      <w:r>
+        <w:rPr>
+          <w:rFonts w:asciiTheme="majorHAnsi" w:hAnsiTheme="majorHAnsi" w:cstheme="majorHAnsi"/>
+          <w:lang w:val="en-GB"/>
+        </w:rPr>
+        <w:t>e.g.</w:t>
+      </w:r>
+      <w:r>
+        <w:rPr>
+          <w:rFonts w:asciiTheme="majorHAnsi" w:hAnsiTheme="majorHAnsi" w:cstheme="majorHAnsi"/>
+          <w:lang w:val="en-GB"/>
+        </w:rPr>
+        <w:t xml:space="preserve"> the error). As soon as the tracking trajectory controller take</w:t>
+      </w:r>
+      <w:r>
+        <w:rPr>
+          <w:rFonts w:asciiTheme="majorHAnsi" w:hAnsiTheme="majorHAnsi" w:cstheme="majorHAnsi"/>
+          <w:lang w:val="en-GB"/>
+        </w:rPr>
+        <w:t xml:space="preserve">s over the error is used to detect if we are close enough to the desired trajectory. In that case the error test is passed. </w:t>
+      </w:r>
+      <w:r>
+        <w:rPr>
+          <w:rFonts w:asciiTheme="majorHAnsi" w:hAnsiTheme="majorHAnsi" w:cstheme="majorHAnsi"/>
+          <w:lang w:val="en-GB"/>
+        </w:rPr>
+        <w:t>The</w:t>
+      </w:r>
+      <w:r>
+        <w:rPr>
+          <w:rFonts w:asciiTheme="majorHAnsi" w:hAnsiTheme="majorHAnsi" w:cstheme="majorHAnsi"/>
+          <w:lang w:val="en-GB"/>
+        </w:rPr>
+        <w:t xml:space="preserve"> test is passed if the error norm is less than 1 for more than 1.5 </w:t>
+      </w:r>
+      <w:proofErr w:type="gramStart"/>
+      <w:r>
+        <w:rPr>
+          <w:rFonts w:asciiTheme="majorHAnsi" w:hAnsiTheme="majorHAnsi" w:cstheme="majorHAnsi"/>
+          <w:lang w:val="en-GB"/>
+        </w:rPr>
+        <w:t>seconds</w:t>
+      </w:r>
+      <w:proofErr w:type="gramEnd"/>
     </w:p>
     <w:p>
       <w:pPr>
@@ -521,7 +635,7 @@
     </w:p>
     <w:p>
       <w:pPr>
-        <w:pStyle w:val="ListParagraph"/>
+        <w:pStyle w:val="Paragrafoelenco"/>
         <w:numPr>
           <w:ilvl w:val="0"/>
           <w:numId w:val="7"/>
@@ -539,10 +653,17 @@
         </w:rPr>
         <w:t>Convergence test: we compute N simulations starting from random initial conditions. Then we compute the convergence percentage over 150 simulations</w:t>
       </w:r>
-    </w:p>
-    <w:p>
-      <w:pPr>
-        <w:pStyle w:val="ListParagraph"/>
+      <w:r>
+        <w:rPr>
+          <w:rFonts w:asciiTheme="majorHAnsi" w:hAnsiTheme="majorHAnsi" w:cstheme="majorHAnsi"/>
+          <w:lang w:val="en-GB"/>
+        </w:rPr>
+        <w:t>.</w:t>
+      </w:r>
+    </w:p>
+    <w:p>
+      <w:pPr>
+        <w:pStyle w:val="Paragrafoelenco"/>
         <w:numPr>
           <w:ilvl w:val="0"/>
           <w:numId w:val="7"/>
@@ -581,10 +702,17 @@
         </w:rPr>
         <w:t xml:space="preserve"> Orientation Graphs will be very useful</w:t>
       </w:r>
-    </w:p>
-    <w:p>
-      <w:pPr>
-        <w:pStyle w:val="ListParagraph"/>
+      <w:r>
+        <w:rPr>
+          <w:rFonts w:asciiTheme="majorHAnsi" w:hAnsiTheme="majorHAnsi" w:cstheme="majorHAnsi"/>
+          <w:lang w:val="en-GB"/>
+        </w:rPr>
+        <w:t>.</w:t>
+      </w:r>
+    </w:p>
+    <w:p>
+      <w:pPr>
+        <w:pStyle w:val="Paragrafoelenco"/>
         <w:numPr>
           <w:ilvl w:val="0"/>
           <w:numId w:val="7"/>
@@ -630,10 +758,17 @@
         </w:rPr>
         <w:t>) and we will repeat convergence test</w:t>
       </w:r>
-    </w:p>
-    <w:p>
-      <w:pPr>
-        <w:pStyle w:val="ListParagraph"/>
+      <w:r>
+        <w:rPr>
+          <w:rFonts w:asciiTheme="majorHAnsi" w:hAnsiTheme="majorHAnsi" w:cstheme="majorHAnsi"/>
+          <w:lang w:val="en-GB"/>
+        </w:rPr>
+        <w:t>.</w:t>
+      </w:r>
+    </w:p>
+    <w:p>
+      <w:pPr>
+        <w:pStyle w:val="Paragrafoelenco"/>
         <w:numPr>
           <w:ilvl w:val="0"/>
           <w:numId w:val="7"/>
@@ -649,8 +784,17 @@
           <w:rFonts w:asciiTheme="majorHAnsi" w:hAnsiTheme="majorHAnsi" w:cstheme="majorHAnsi"/>
           <w:lang w:val="en-GB"/>
         </w:rPr>
-        <w:t>Add tests if you have some</w:t>
-      </w:r>
+        <w:t xml:space="preserve">Add tests if you have </w:t>
+      </w:r>
+      <w:proofErr w:type="gramStart"/>
+      <w:r>
+        <w:rPr>
+          <w:rFonts w:asciiTheme="majorHAnsi" w:hAnsiTheme="majorHAnsi" w:cstheme="majorHAnsi"/>
+          <w:lang w:val="en-GB"/>
+        </w:rPr>
+        <w:t>some</w:t>
+      </w:r>
+      <w:proofErr w:type="gramEnd"/>
     </w:p>
     <w:p>
       <w:pPr>
@@ -1861,17 +2005,17 @@
     <w:lsdException w:name="Unresolved Mention" w:semiHidden="1" w:unhideWhenUsed="1"/>
     <w:lsdException w:name="Smart Link" w:semiHidden="1" w:unhideWhenUsed="1"/>
   </w:latentStyles>
-  <w:style w:type="paragraph" w:default="1" w:styleId="Normal">
+  <w:style w:type="paragraph" w:default="1" w:styleId="Normale">
     <w:name w:val="Normal"/>
     <w:qFormat/>
   </w:style>
-  <w:style w:type="character" w:default="1" w:styleId="DefaultParagraphFont">
+  <w:style w:type="character" w:default="1" w:styleId="Carpredefinitoparagrafo">
     <w:name w:val="Default Paragraph Font"/>
     <w:uiPriority w:val="1"/>
     <w:semiHidden/>
     <w:unhideWhenUsed/>
   </w:style>
-  <w:style w:type="table" w:default="1" w:styleId="TableNormal">
+  <w:style w:type="table" w:default="1" w:styleId="Tabellanormale">
     <w:name w:val="Normal Table"/>
     <w:uiPriority w:val="99"/>
     <w:semiHidden/>
@@ -1886,15 +2030,15 @@
       </w:tblCellMar>
     </w:tblPr>
   </w:style>
-  <w:style w:type="numbering" w:default="1" w:styleId="NoList">
+  <w:style w:type="numbering" w:default="1" w:styleId="Nessunelenco">
     <w:name w:val="No List"/>
     <w:uiPriority w:val="99"/>
     <w:semiHidden/>
     <w:unhideWhenUsed/>
   </w:style>
-  <w:style w:type="paragraph" w:styleId="ListParagraph">
+  <w:style w:type="paragraph" w:styleId="Paragrafoelenco">
     <w:name w:val="List Paragraph"/>
-    <w:basedOn w:val="Normal"/>
+    <w:basedOn w:val="Normale"/>
     <w:uiPriority w:val="34"/>
     <w:qFormat/>
     <w:rsid w:val="003F16FC"/>

</xml_diff>

<commit_message>
Inizio powerpoint presentazione e correzione piccolo errore posture regulation
</commit_message>
<xml_diff>
--- a/documentation/presentazione.docx
+++ b/documentation/presentazione.docx
@@ -39,15 +39,15 @@
     <w:p>
       <w:pPr>
         <w:spacing w:after="40"/>
-        <w:rPr>
-          <w:lang w:val="en-GB"/>
-        </w:rPr>
-      </w:pPr>
-      <w:r>
-        <w:rPr>
-          <w:lang w:val="en-GB"/>
-        </w:rPr>
+      </w:pPr>
+      <w:r>
         <w:t>Parts</w:t>
+      </w:r>
+      <w:r>
+        <w:t xml:space="preserve"> (in verde le s</w:t>
+      </w:r>
+      <w:r>
+        <w:t>lide già abbozzate)</w:t>
       </w:r>
     </w:p>
     <w:p>
@@ -59,21 +59,16 @@
         </w:numPr>
         <w:spacing w:after="40"/>
         <w:rPr>
-          <w:lang w:val="en-GB"/>
-        </w:rPr>
-      </w:pPr>
-      <w:r>
-        <w:rPr>
-          <w:highlight w:val="yellow"/>
-          <w:lang w:val="en-GB"/>
-        </w:rPr>
-        <w:t>Intro 1 slide</w:t>
-      </w:r>
-      <w:r>
-        <w:rPr>
-          <w:lang w:val="en-GB"/>
-        </w:rPr>
-        <w:t>: What is the problem? What is the goal?</w:t>
+          <w:highlight w:val="green"/>
+          <w:lang w:val="en-GB"/>
+        </w:rPr>
+      </w:pPr>
+      <w:r>
+        <w:rPr>
+          <w:highlight w:val="green"/>
+          <w:lang w:val="en-GB"/>
+        </w:rPr>
+        <w:t>Intro 1 slide: What is the problem? What is the goal?</w:t>
       </w:r>
     </w:p>
     <w:p>
@@ -85,38 +80,34 @@
         </w:numPr>
         <w:spacing w:after="40"/>
         <w:rPr>
-          <w:lang w:val="en-GB"/>
-        </w:rPr>
-      </w:pPr>
-      <w:r>
-        <w:rPr>
-          <w:highlight w:val="yellow"/>
+          <w:highlight w:val="green"/>
+          <w:lang w:val="en-GB"/>
+        </w:rPr>
+      </w:pPr>
+      <w:r>
+        <w:rPr>
+          <w:highlight w:val="green"/>
           <w:lang w:val="en-GB"/>
         </w:rPr>
         <w:t xml:space="preserve">Problem approach </w:t>
       </w:r>
       <w:r>
         <w:rPr>
-          <w:highlight w:val="yellow"/>
+          <w:highlight w:val="green"/>
           <w:lang w:val="en-GB"/>
         </w:rPr>
         <w:t>2</w:t>
       </w:r>
       <w:r>
         <w:rPr>
-          <w:highlight w:val="yellow"/>
-          <w:lang w:val="en-GB"/>
-        </w:rPr>
-        <w:t xml:space="preserve"> slide</w:t>
-      </w:r>
-      <w:r>
-        <w:rPr>
-          <w:lang w:val="en-GB"/>
-        </w:rPr>
-        <w:t>: how we approached the problem and how we will discuss solutions</w:t>
-      </w:r>
-      <w:r>
-        <w:rPr>
+          <w:highlight w:val="green"/>
+          <w:lang w:val="en-GB"/>
+        </w:rPr>
+        <w:t xml:space="preserve"> slide: how we approached the problem and how we will discuss solutions</w:t>
+      </w:r>
+      <w:r>
+        <w:rPr>
+          <w:highlight w:val="green"/>
           <w:lang w:val="en-GB"/>
         </w:rPr>
         <w:t>. General constraints (dimensions of the world, initial conditions, blabla)</w:t>
@@ -131,27 +122,23 @@
         </w:numPr>
         <w:spacing w:after="40"/>
         <w:rPr>
-          <w:lang w:val="en-GB"/>
-        </w:rPr>
-      </w:pPr>
-      <w:r>
-        <w:rPr>
-          <w:highlight w:val="yellow"/>
-          <w:lang w:val="en-GB"/>
-        </w:rPr>
-        <w:t>Consensus problem</w:t>
-      </w:r>
-      <w:r>
-        <w:rPr>
-          <w:lang w:val="en-GB"/>
-        </w:rPr>
-        <w:t xml:space="preserve"> No slides trivial</w:t>
-      </w:r>
-      <w:r>
-        <w:rPr>
-          <w:lang w:val="en-GB"/>
-        </w:rPr>
-        <w:t>, maybe 1 slide</w:t>
+          <w:highlight w:val="green"/>
+          <w:lang w:val="en-GB"/>
+        </w:rPr>
+      </w:pPr>
+      <w:r>
+        <w:rPr>
+          <w:highlight w:val="green"/>
+          <w:lang w:val="en-GB"/>
+        </w:rPr>
+        <w:t xml:space="preserve">Consensus problem </w:t>
+      </w:r>
+      <w:r>
+        <w:rPr>
+          <w:highlight w:val="green"/>
+          <w:lang w:val="en-GB"/>
+        </w:rPr>
+        <w:t>1 slide</w:t>
       </w:r>
     </w:p>
     <w:p>
@@ -163,21 +150,16 @@
         </w:numPr>
         <w:spacing w:after="40"/>
         <w:rPr>
-          <w:lang w:val="en-GB"/>
-        </w:rPr>
-      </w:pPr>
-      <w:r>
-        <w:rPr>
-          <w:highlight w:val="yellow"/>
-          <w:lang w:val="en-GB"/>
-        </w:rPr>
-        <w:t>Regulation problem 1 or 2 slides</w:t>
-      </w:r>
-      <w:r>
-        <w:rPr>
-          <w:lang w:val="en-GB"/>
-        </w:rPr>
-        <w:t>: show validity of both posture and cartesian regulation. Which is more valid for our purposes? Which proved to be the best in practise</w:t>
+          <w:highlight w:val="green"/>
+          <w:lang w:val="en-GB"/>
+        </w:rPr>
+      </w:pPr>
+      <w:r>
+        <w:rPr>
+          <w:highlight w:val="green"/>
+          <w:lang w:val="en-GB"/>
+        </w:rPr>
+        <w:t>Regulation problem 1 or 2 slides: show validity of both posture and cartesian regulation. Which is more valid for our purposes? Which proved to be the best in practise</w:t>
       </w:r>
     </w:p>
     <w:p>
@@ -189,21 +171,16 @@
         </w:numPr>
         <w:spacing w:after="40"/>
         <w:rPr>
-          <w:lang w:val="en-GB"/>
-        </w:rPr>
-      </w:pPr>
-      <w:r>
-        <w:rPr>
-          <w:highlight w:val="yellow"/>
-          <w:lang w:val="en-GB"/>
-        </w:rPr>
-        <w:t>Interaction between tracking control and regulation 1 slide</w:t>
-      </w:r>
-      <w:r>
-        <w:rPr>
-          <w:lang w:val="en-GB"/>
-        </w:rPr>
-        <w:t xml:space="preserve">: explain how we choose the proximity threshold and the trajectory to follow. How do we switch between controllers? How was it implemented? </w:t>
+          <w:highlight w:val="green"/>
+          <w:lang w:val="en-GB"/>
+        </w:rPr>
+      </w:pPr>
+      <w:r>
+        <w:rPr>
+          <w:highlight w:val="green"/>
+          <w:lang w:val="en-GB"/>
+        </w:rPr>
+        <w:t xml:space="preserve">Interaction between tracking control and regulation 1 slide: explain how we choose the proximity threshold and the trajectory to follow. How do we switch between controllers? How was it implemented? </w:t>
       </w:r>
     </w:p>
     <w:p>
@@ -215,21 +192,16 @@
         </w:numPr>
         <w:spacing w:after="40"/>
         <w:rPr>
-          <w:lang w:val="en-GB"/>
-        </w:rPr>
-      </w:pPr>
-      <w:r>
-        <w:rPr>
-          <w:lang w:val="en-GB"/>
-        </w:rPr>
-        <w:t xml:space="preserve">Present </w:t>
-      </w:r>
-      <w:r>
-        <w:rPr>
-          <w:highlight w:val="yellow"/>
-          <w:lang w:val="en-GB"/>
-        </w:rPr>
-        <w:t>testing method for controllers 1 slide</w:t>
+          <w:highlight w:val="green"/>
+          <w:lang w:val="en-GB"/>
+        </w:rPr>
+      </w:pPr>
+      <w:r>
+        <w:rPr>
+          <w:highlight w:val="green"/>
+          <w:lang w:val="en-GB"/>
+        </w:rPr>
+        <w:t>Present testing method for controllers 1 slide</w:t>
       </w:r>
     </w:p>
     <w:p>
@@ -373,13 +345,13 @@
         </w:numPr>
         <w:spacing w:after="40"/>
         <w:rPr>
-          <w:highlight w:val="green"/>
-          <w:lang w:val="en-GB"/>
-        </w:rPr>
-      </w:pPr>
-      <w:r>
-        <w:rPr>
-          <w:highlight w:val="green"/>
+          <w:highlight w:val="yellow"/>
+          <w:lang w:val="en-GB"/>
+        </w:rPr>
+      </w:pPr>
+      <w:r>
+        <w:rPr>
+          <w:highlight w:val="yellow"/>
           <w:lang w:val="en-GB"/>
         </w:rPr>
         <w:t>Additional graph, videos and tests are a plus</w:t>

</xml_diff>

<commit_message>
aggiunte altre bozze di slides e sistemato un po' il contenuto
</commit_message>
<xml_diff>
--- a/documentation/presentazione.docx
+++ b/documentation/presentazione.docx
@@ -52,7 +52,7 @@
     </w:p>
     <w:p>
       <w:pPr>
-        <w:pStyle w:val="ListParagraph"/>
+        <w:pStyle w:val="Paragrafoelenco"/>
         <w:numPr>
           <w:ilvl w:val="0"/>
           <w:numId w:val="4"/>
@@ -73,7 +73,7 @@
     </w:p>
     <w:p>
       <w:pPr>
-        <w:pStyle w:val="ListParagraph"/>
+        <w:pStyle w:val="Paragrafoelenco"/>
         <w:numPr>
           <w:ilvl w:val="0"/>
           <w:numId w:val="4"/>
@@ -110,12 +110,28 @@
           <w:highlight w:val="green"/>
           <w:lang w:val="en-GB"/>
         </w:rPr>
-        <w:t>. General constraints (dimensions of the world, initial conditions, blabla)</w:t>
-      </w:r>
-    </w:p>
-    <w:p>
-      <w:pPr>
-        <w:pStyle w:val="ListParagraph"/>
+        <w:t xml:space="preserve">. General constraints (dimensions of the world, initial conditions, </w:t>
+      </w:r>
+      <w:proofErr w:type="spellStart"/>
+      <w:r>
+        <w:rPr>
+          <w:highlight w:val="green"/>
+          <w:lang w:val="en-GB"/>
+        </w:rPr>
+        <w:t>blabla</w:t>
+      </w:r>
+      <w:proofErr w:type="spellEnd"/>
+      <w:r>
+        <w:rPr>
+          <w:highlight w:val="green"/>
+          <w:lang w:val="en-GB"/>
+        </w:rPr>
+        <w:t>)</w:t>
+      </w:r>
+    </w:p>
+    <w:p>
+      <w:pPr>
+        <w:pStyle w:val="Paragrafoelenco"/>
         <w:numPr>
           <w:ilvl w:val="0"/>
           <w:numId w:val="4"/>
@@ -143,7 +159,7 @@
     </w:p>
     <w:p>
       <w:pPr>
-        <w:pStyle w:val="ListParagraph"/>
+        <w:pStyle w:val="Paragrafoelenco"/>
         <w:numPr>
           <w:ilvl w:val="0"/>
           <w:numId w:val="4"/>
@@ -159,12 +175,35 @@
           <w:highlight w:val="green"/>
           <w:lang w:val="en-GB"/>
         </w:rPr>
-        <w:t>Regulation problem 1 or 2 slides: show validity of both posture and cartesian regulation. Which is more valid for our purposes? Which proved to be the best in practise</w:t>
-      </w:r>
-    </w:p>
-    <w:p>
-      <w:pPr>
-        <w:pStyle w:val="ListParagraph"/>
+        <w:t xml:space="preserve">Regulation problem 1 or 2 slides: show validity of both posture and cartesian regulation. Which is more valid for our purposes? Which proved to be the best in </w:t>
+      </w:r>
+      <w:proofErr w:type="gramStart"/>
+      <w:r>
+        <w:rPr>
+          <w:highlight w:val="green"/>
+          <w:lang w:val="en-GB"/>
+        </w:rPr>
+        <w:t>practi</w:t>
+      </w:r>
+      <w:r>
+        <w:rPr>
+          <w:highlight w:val="green"/>
+          <w:lang w:val="en-GB"/>
+        </w:rPr>
+        <w:t>c</w:t>
+      </w:r>
+      <w:r>
+        <w:rPr>
+          <w:highlight w:val="green"/>
+          <w:lang w:val="en-GB"/>
+        </w:rPr>
+        <w:t>e</w:t>
+      </w:r>
+      <w:proofErr w:type="gramEnd"/>
+    </w:p>
+    <w:p>
+      <w:pPr>
+        <w:pStyle w:val="Paragrafoelenco"/>
         <w:numPr>
           <w:ilvl w:val="0"/>
           <w:numId w:val="4"/>
@@ -185,7 +224,7 @@
     </w:p>
     <w:p>
       <w:pPr>
-        <w:pStyle w:val="ListParagraph"/>
+        <w:pStyle w:val="Paragrafoelenco"/>
         <w:numPr>
           <w:ilvl w:val="0"/>
           <w:numId w:val="4"/>
@@ -206,44 +245,41 @@
     </w:p>
     <w:p>
       <w:pPr>
-        <w:pStyle w:val="ListParagraph"/>
+        <w:pStyle w:val="Paragrafoelenco"/>
         <w:numPr>
           <w:ilvl w:val="0"/>
           <w:numId w:val="4"/>
         </w:numPr>
         <w:spacing w:after="40"/>
         <w:rPr>
-          <w:lang w:val="en-GB"/>
-        </w:rPr>
-      </w:pPr>
-      <w:r>
-        <w:rPr>
-          <w:highlight w:val="yellow"/>
-          <w:lang w:val="en-GB"/>
-        </w:rPr>
-        <w:t>Tracking control problem: 2 for each controller (total of 8</w:t>
-      </w:r>
-      <w:r>
-        <w:rPr>
-          <w:lang w:val="en-GB"/>
-        </w:rPr>
-        <w:t>)</w:t>
-      </w:r>
-    </w:p>
-    <w:p>
-      <w:pPr>
-        <w:pStyle w:val="ListParagraph"/>
+          <w:highlight w:val="green"/>
+          <w:lang w:val="en-GB"/>
+        </w:rPr>
+      </w:pPr>
+      <w:r>
+        <w:rPr>
+          <w:highlight w:val="green"/>
+          <w:lang w:val="en-GB"/>
+        </w:rPr>
+        <w:t>Tracking control problem: 2 for each controller (total of 8)</w:t>
+      </w:r>
+    </w:p>
+    <w:p>
+      <w:pPr>
+        <w:pStyle w:val="Paragrafoelenco"/>
         <w:numPr>
           <w:ilvl w:val="1"/>
           <w:numId w:val="4"/>
         </w:numPr>
         <w:spacing w:after="40"/>
         <w:rPr>
-          <w:lang w:val="en-GB"/>
-        </w:rPr>
-      </w:pPr>
-      <w:r>
-        <w:rPr>
+          <w:highlight w:val="green"/>
+          <w:lang w:val="en-GB"/>
+        </w:rPr>
+      </w:pPr>
+      <w:r>
+        <w:rPr>
+          <w:highlight w:val="green"/>
           <w:lang w:val="en-GB"/>
         </w:rPr>
         <w:t>For each: present the scheme, the results, the complications during implementation, the pros and cons. DEFINE BELOW HOW TO TEST PROPERLY</w:t>
@@ -251,7 +287,7 @@
     </w:p>
     <w:p>
       <w:pPr>
-        <w:pStyle w:val="ListParagraph"/>
+        <w:pStyle w:val="Paragrafoelenco"/>
         <w:numPr>
           <w:ilvl w:val="0"/>
           <w:numId w:val="4"/>
@@ -263,7 +299,7 @@
       </w:pPr>
       <w:r>
         <w:rPr>
-          <w:highlight w:val="yellow"/>
+          <w:highlight w:val="green"/>
           <w:lang w:val="en-GB"/>
         </w:rPr>
         <w:t>Compare the controllers 1 slide:</w:t>
@@ -272,12 +308,20 @@
         <w:rPr>
           <w:lang w:val="en-GB"/>
         </w:rPr>
-        <w:t xml:space="preserve"> show a table to present a recap</w:t>
-      </w:r>
-    </w:p>
-    <w:p>
-      <w:pPr>
-        <w:pStyle w:val="ListParagraph"/>
+        <w:t xml:space="preserve"> show a table to present a </w:t>
+      </w:r>
+      <w:proofErr w:type="gramStart"/>
+      <w:r>
+        <w:rPr>
+          <w:lang w:val="en-GB"/>
+        </w:rPr>
+        <w:t>recap</w:t>
+      </w:r>
+      <w:proofErr w:type="gramEnd"/>
+    </w:p>
+    <w:p>
+      <w:pPr>
+        <w:pStyle w:val="Paragrafoelenco"/>
         <w:numPr>
           <w:ilvl w:val="0"/>
           <w:numId w:val="4"/>
@@ -289,21 +333,21 @@
       </w:pPr>
       <w:r>
         <w:rPr>
-          <w:highlight w:val="yellow"/>
+          <w:highlight w:val="green"/>
           <w:lang w:val="en-GB"/>
         </w:rPr>
         <w:t xml:space="preserve">Choose the best one </w:t>
       </w:r>
       <w:r>
         <w:rPr>
-          <w:highlight w:val="yellow"/>
+          <w:highlight w:val="green"/>
           <w:lang w:val="en-GB"/>
         </w:rPr>
         <w:t>1 slide</w:t>
       </w:r>
       <w:r>
         <w:rPr>
-          <w:highlight w:val="yellow"/>
+          <w:highlight w:val="green"/>
           <w:lang w:val="en-GB"/>
         </w:rPr>
         <w:t>:</w:t>
@@ -312,12 +356,20 @@
         <w:rPr>
           <w:lang w:val="en-GB"/>
         </w:rPr>
-        <w:t xml:space="preserve"> present our judgement process and show live animations of the best approaches</w:t>
-      </w:r>
-    </w:p>
-    <w:p>
-      <w:pPr>
-        <w:pStyle w:val="ListParagraph"/>
+        <w:t xml:space="preserve"> present our judgement process and show live animations of the best </w:t>
+      </w:r>
+      <w:proofErr w:type="gramStart"/>
+      <w:r>
+        <w:rPr>
+          <w:lang w:val="en-GB"/>
+        </w:rPr>
+        <w:t>approaches</w:t>
+      </w:r>
+      <w:proofErr w:type="gramEnd"/>
+    </w:p>
+    <w:p>
+      <w:pPr>
+        <w:pStyle w:val="Paragrafoelenco"/>
         <w:numPr>
           <w:ilvl w:val="0"/>
           <w:numId w:val="4"/>
@@ -333,12 +385,21 @@
           <w:highlight w:val="yellow"/>
           <w:lang w:val="en-GB"/>
         </w:rPr>
-        <w:t>Discuss limit and fault cases 2 slides</w:t>
-      </w:r>
-    </w:p>
-    <w:p>
-      <w:pPr>
-        <w:pStyle w:val="ListParagraph"/>
+        <w:t xml:space="preserve">Discuss limit and fault cases 2 </w:t>
+      </w:r>
+      <w:proofErr w:type="gramStart"/>
+      <w:r>
+        <w:rPr>
+          <w:highlight w:val="yellow"/>
+          <w:lang w:val="en-GB"/>
+        </w:rPr>
+        <w:t>slides</w:t>
+      </w:r>
+      <w:proofErr w:type="gramEnd"/>
+    </w:p>
+    <w:p>
+      <w:pPr>
+        <w:pStyle w:val="Paragrafoelenco"/>
         <w:numPr>
           <w:ilvl w:val="0"/>
           <w:numId w:val="4"/>
@@ -354,8 +415,17 @@
           <w:highlight w:val="yellow"/>
           <w:lang w:val="en-GB"/>
         </w:rPr>
-        <w:t>Additional graph, videos and tests are a plus</w:t>
-      </w:r>
+        <w:t xml:space="preserve">Additional graph, videos and tests are a </w:t>
+      </w:r>
+      <w:proofErr w:type="gramStart"/>
+      <w:r>
+        <w:rPr>
+          <w:highlight w:val="yellow"/>
+          <w:lang w:val="en-GB"/>
+        </w:rPr>
+        <w:t>plus</w:t>
+      </w:r>
+      <w:proofErr w:type="gramEnd"/>
     </w:p>
     <w:p>
       <w:pPr>
@@ -431,14 +501,46 @@
           <w:rFonts w:asciiTheme="majorHAnsi" w:hAnsiTheme="majorHAnsi" w:cstheme="majorHAnsi"/>
           <w:lang w:val="en-GB"/>
         </w:rPr>
-        <w:t>The error test block computes for each agent the norm of the distance between the desired trajectory and the agent (eg the error). As soon as the tracking trajectory controller take</w:t>
-      </w:r>
-      <w:r>
-        <w:rPr>
-          <w:rFonts w:asciiTheme="majorHAnsi" w:hAnsiTheme="majorHAnsi" w:cstheme="majorHAnsi"/>
-          <w:lang w:val="en-GB"/>
-        </w:rPr>
-        <w:t>s over the error is used to detect if we are close enough to the desired trajectory. In that case the error test is passed. In particular the test is passed if the error norm is less than 1 for more than 1.5 seconds</w:t>
+        <w:t>The error test block computes for each agent the norm of the distance between the desired trajectory and the agent (</w:t>
+      </w:r>
+      <w:proofErr w:type="spellStart"/>
+      <w:r>
+        <w:rPr>
+          <w:rFonts w:asciiTheme="majorHAnsi" w:hAnsiTheme="majorHAnsi" w:cstheme="majorHAnsi"/>
+          <w:lang w:val="en-GB"/>
+        </w:rPr>
+        <w:t>eg</w:t>
+      </w:r>
+      <w:proofErr w:type="spellEnd"/>
+      <w:r>
+        <w:rPr>
+          <w:rFonts w:asciiTheme="majorHAnsi" w:hAnsiTheme="majorHAnsi" w:cstheme="majorHAnsi"/>
+          <w:lang w:val="en-GB"/>
+        </w:rPr>
+        <w:t xml:space="preserve"> the error). As soon as the tracking trajectory controller take</w:t>
+      </w:r>
+      <w:r>
+        <w:rPr>
+          <w:rFonts w:asciiTheme="majorHAnsi" w:hAnsiTheme="majorHAnsi" w:cstheme="majorHAnsi"/>
+          <w:lang w:val="en-GB"/>
+        </w:rPr>
+        <w:t xml:space="preserve">s over the error is used to detect if we are close enough to the desired trajectory. In that case the error test is passed. </w:t>
+      </w:r>
+      <w:proofErr w:type="gramStart"/>
+      <w:r>
+        <w:rPr>
+          <w:rFonts w:asciiTheme="majorHAnsi" w:hAnsiTheme="majorHAnsi" w:cstheme="majorHAnsi"/>
+          <w:lang w:val="en-GB"/>
+        </w:rPr>
+        <w:t>In particular the</w:t>
+      </w:r>
+      <w:proofErr w:type="gramEnd"/>
+      <w:r>
+        <w:rPr>
+          <w:rFonts w:asciiTheme="majorHAnsi" w:hAnsiTheme="majorHAnsi" w:cstheme="majorHAnsi"/>
+          <w:lang w:val="en-GB"/>
+        </w:rPr>
+        <w:t xml:space="preserve"> test is passed if the error norm is less than 1 for more than 1.5 seconds</w:t>
       </w:r>
     </w:p>
     <w:p>
@@ -513,7 +615,7 @@
     </w:p>
     <w:p>
       <w:pPr>
-        <w:pStyle w:val="ListParagraph"/>
+        <w:pStyle w:val="Paragrafoelenco"/>
         <w:numPr>
           <w:ilvl w:val="0"/>
           <w:numId w:val="7"/>
@@ -542,7 +644,7 @@
     </w:p>
     <w:p>
       <w:pPr>
-        <w:pStyle w:val="ListParagraph"/>
+        <w:pStyle w:val="Paragrafoelenco"/>
         <w:numPr>
           <w:ilvl w:val="0"/>
           <w:numId w:val="7"/>
@@ -587,12 +689,21 @@
           <w:rFonts w:asciiTheme="majorHAnsi" w:hAnsiTheme="majorHAnsi" w:cstheme="majorHAnsi"/>
           <w:lang w:val="en-GB"/>
         </w:rPr>
-        <w:t xml:space="preserve"> Orientation Graphs will be very useful</w:t>
-      </w:r>
-    </w:p>
-    <w:p>
-      <w:pPr>
-        <w:pStyle w:val="ListParagraph"/>
+        <w:t xml:space="preserve"> Orientation Graphs will be very </w:t>
+      </w:r>
+      <w:proofErr w:type="gramStart"/>
+      <w:r>
+        <w:rPr>
+          <w:rFonts w:asciiTheme="majorHAnsi" w:hAnsiTheme="majorHAnsi" w:cstheme="majorHAnsi"/>
+          <w:lang w:val="en-GB"/>
+        </w:rPr>
+        <w:t>useful</w:t>
+      </w:r>
+      <w:proofErr w:type="gramEnd"/>
+    </w:p>
+    <w:p>
+      <w:pPr>
+        <w:pStyle w:val="Paragrafoelenco"/>
         <w:numPr>
           <w:ilvl w:val="0"/>
           <w:numId w:val="7"/>
@@ -636,12 +747,21 @@
           <w:rFonts w:asciiTheme="majorHAnsi" w:hAnsiTheme="majorHAnsi" w:cstheme="majorHAnsi"/>
           <w:lang w:val="en-GB"/>
         </w:rPr>
-        <w:t>) and we will repeat convergence test</w:t>
-      </w:r>
-    </w:p>
-    <w:p>
-      <w:pPr>
-        <w:pStyle w:val="ListParagraph"/>
+        <w:t xml:space="preserve">) and we will repeat convergence </w:t>
+      </w:r>
+      <w:proofErr w:type="gramStart"/>
+      <w:r>
+        <w:rPr>
+          <w:rFonts w:asciiTheme="majorHAnsi" w:hAnsiTheme="majorHAnsi" w:cstheme="majorHAnsi"/>
+          <w:lang w:val="en-GB"/>
+        </w:rPr>
+        <w:t>test</w:t>
+      </w:r>
+      <w:proofErr w:type="gramEnd"/>
+    </w:p>
+    <w:p>
+      <w:pPr>
+        <w:pStyle w:val="Paragrafoelenco"/>
         <w:numPr>
           <w:ilvl w:val="0"/>
           <w:numId w:val="7"/>
@@ -1884,17 +2004,17 @@
     <w:lsdException w:name="Unresolved Mention" w:semiHidden="1" w:unhideWhenUsed="1"/>
     <w:lsdException w:name="Smart Link" w:semiHidden="1" w:unhideWhenUsed="1"/>
   </w:latentStyles>
-  <w:style w:type="paragraph" w:default="1" w:styleId="Normal">
+  <w:style w:type="paragraph" w:default="1" w:styleId="Normale">
     <w:name w:val="Normal"/>
     <w:qFormat/>
   </w:style>
-  <w:style w:type="character" w:default="1" w:styleId="DefaultParagraphFont">
+  <w:style w:type="character" w:default="1" w:styleId="Carpredefinitoparagrafo">
     <w:name w:val="Default Paragraph Font"/>
     <w:uiPriority w:val="1"/>
     <w:semiHidden/>
     <w:unhideWhenUsed/>
   </w:style>
-  <w:style w:type="table" w:default="1" w:styleId="TableNormal">
+  <w:style w:type="table" w:default="1" w:styleId="Tabellanormale">
     <w:name w:val="Normal Table"/>
     <w:uiPriority w:val="99"/>
     <w:semiHidden/>
@@ -1909,15 +2029,15 @@
       </w:tblCellMar>
     </w:tblPr>
   </w:style>
-  <w:style w:type="numbering" w:default="1" w:styleId="NoList">
+  <w:style w:type="numbering" w:default="1" w:styleId="Nessunelenco">
     <w:name w:val="No List"/>
     <w:uiPriority w:val="99"/>
     <w:semiHidden/>
     <w:unhideWhenUsed/>
   </w:style>
-  <w:style w:type="paragraph" w:styleId="ListParagraph">
+  <w:style w:type="paragraph" w:styleId="Paragrafoelenco">
     <w:name w:val="List Paragraph"/>
-    <w:basedOn w:val="Normal"/>
+    <w:basedOn w:val="Normale"/>
     <w:uiPriority w:val="34"/>
     <w:qFormat/>
     <w:rsid w:val="003F16FC"/>

</xml_diff>